<commit_message>
Updating Every Changed files
</commit_message>
<xml_diff>
--- a/Dev notes.docx
+++ b/Dev notes.docx
@@ -184,7 +184,7 @@
       <w:pPr>
         <w:spacing w:line="276" w:lineRule="auto"/>
         <w:rPr>
-          <w:rFonts w:ascii="Arial" w:hAnsi="Arial" w:cs="Arial" w:hint="eastAsia"/>
+          <w:rFonts w:ascii="Arial" w:hAnsi="Arial" w:cs="Arial"/>
           <w:sz w:val="28"/>
           <w:szCs w:val="28"/>
         </w:rPr>
@@ -513,6 +513,55 @@
         </w:rPr>
         <w:t>Change sounds to your style -&gt; Enjoy music as a DJ!</w:t>
       </w:r>
+    </w:p>
+    <w:p>
+      <w:pPr>
+        <w:spacing w:line="360" w:lineRule="auto"/>
+        <w:rPr>
+          <w:rFonts w:ascii="Arial" w:hAnsi="Arial" w:cs="Arial"/>
+          <w:sz w:val="28"/>
+          <w:szCs w:val="28"/>
+        </w:rPr>
+      </w:pPr>
+    </w:p>
+    <w:p>
+      <w:pPr>
+        <w:spacing w:line="360" w:lineRule="auto"/>
+        <w:rPr>
+          <w:rFonts w:ascii="Arial" w:hAnsi="Arial" w:cs="Arial"/>
+          <w:sz w:val="28"/>
+          <w:szCs w:val="28"/>
+        </w:rPr>
+      </w:pPr>
+      <w:r>
+        <w:rPr>
+          <w:rFonts w:ascii="Arial" w:hAnsi="Arial" w:cs="Arial"/>
+          <w:sz w:val="28"/>
+          <w:szCs w:val="28"/>
+        </w:rPr>
+        <w:t xml:space="preserve">Inspiration link: </w:t>
+      </w:r>
+      <w:hyperlink r:id="rId5" w:history="1">
+        <w:r>
+          <w:rPr>
+            <w:rStyle w:val="a4"/>
+            <w:rFonts w:ascii="Arial" w:hAnsi="Arial" w:cs="Arial"/>
+            <w:sz w:val="28"/>
+            <w:szCs w:val="28"/>
+          </w:rPr>
+          <w:t>https://www.pexels.com/ko-kr/video/2017842/</w:t>
+        </w:r>
+      </w:hyperlink>
+    </w:p>
+    <w:p>
+      <w:pPr>
+        <w:spacing w:line="360" w:lineRule="auto"/>
+        <w:rPr>
+          <w:rFonts w:ascii="Arial" w:hAnsi="Arial" w:cs="Arial" w:hint="eastAsia"/>
+          <w:sz w:val="28"/>
+          <w:szCs w:val="28"/>
+        </w:rPr>
+      </w:pPr>
     </w:p>
     <w:sectPr>
       <w:pgSz w:w="11900" w:h="16840"/>
@@ -1052,6 +1101,7 @@
   <w:style w:type="character" w:default="1" w:styleId="a0">
     <w:name w:val="Default Paragraph Font"/>
     <w:uiPriority w:val="1"/>
+    <w:semiHidden/>
     <w:unhideWhenUsed/>
   </w:style>
   <w:style w:type="table" w:default="1" w:styleId="a1">
@@ -1084,6 +1134,29 @@
     <w:pPr>
       <w:ind w:leftChars="400" w:left="800"/>
     </w:pPr>
+  </w:style>
+  <w:style w:type="character" w:styleId="a4">
+    <w:name w:val="Hyperlink"/>
+    <w:basedOn w:val="a0"/>
+    <w:uiPriority w:val="99"/>
+    <w:unhideWhenUsed/>
+    <w:rsid w:val="007D2C3C"/>
+    <w:rPr>
+      <w:color w:val="0563C1" w:themeColor="hyperlink"/>
+      <w:u w:val="single"/>
+    </w:rPr>
+  </w:style>
+  <w:style w:type="character" w:styleId="a5">
+    <w:name w:val="Unresolved Mention"/>
+    <w:basedOn w:val="a0"/>
+    <w:uiPriority w:val="99"/>
+    <w:semiHidden/>
+    <w:unhideWhenUsed/>
+    <w:rsid w:val="007D2C3C"/>
+    <w:rPr>
+      <w:color w:val="605E5C"/>
+      <w:shd w:val="clear" w:color="auto" w:fill="E1DFDD"/>
+    </w:rPr>
   </w:style>
 </w:styles>
 </file>

</xml_diff>